<commit_message>
update written documentation: Activity diagram
</commit_message>
<xml_diff>
--- a/Documentation/Written Documentation.docx
+++ b/Documentation/Written Documentation.docx
@@ -96,10 +96,7 @@
       </w:r>
       <w:proofErr w:type="gramEnd"/>
       <w:r>
-        <w:t xml:space="preserve"> we think that a client-server architecture will be the most </w:t>
-      </w:r>
-      <w:r>
-        <w:t>efficient</w:t>
+        <w:t xml:space="preserve"> we think that a client-server architecture will be the most efficient</w:t>
       </w:r>
       <w:r>
         <w:t xml:space="preserve"> as it is widely use to develop phone applications</w:t>
@@ -163,43 +160,13 @@
         <w:t xml:space="preserve"> </w:t>
       </w:r>
       <w:r>
-        <w:t>As</w:t>
-      </w:r>
-      <w:r>
-        <w:t xml:space="preserve"> </w:t>
-      </w:r>
-      <w:r>
-        <w:t>functional and nonfunctional requirements change, modules can be updated without</w:t>
-      </w:r>
-      <w:r>
-        <w:t xml:space="preserve"> </w:t>
-      </w:r>
-      <w:r>
-        <w:t>altering the client-server architecture or</w:t>
-      </w:r>
-      <w:r>
-        <w:t xml:space="preserve"> </w:t>
-      </w:r>
-      <w:r>
-        <w:t>disrupting service.</w:t>
-      </w:r>
-      <w:r>
-        <w:t xml:space="preserve"> </w:t>
+        <w:t xml:space="preserve">As functional and nonfunctional requirements change, modules can be updated without altering the client-server architecture or disrupting service. </w:t>
       </w:r>
       <w:r>
         <w:t xml:space="preserve">This architecture also includes some disadvantages, </w:t>
       </w:r>
       <w:r>
-        <w:t>i</w:t>
-      </w:r>
-      <w:r>
-        <w:t>f all the clients simultaneously request data from the server, it may get overloaded</w:t>
-      </w:r>
-      <w:r>
-        <w:t xml:space="preserve"> and i</w:t>
-      </w:r>
-      <w:r>
-        <w:t>f the server fails for any reason, then no user can use the system.</w:t>
+        <w:t>if all the clients simultaneously request data from the server, it may get overloaded and if the server fails for any reason, then no user can use the system.</w:t>
       </w:r>
     </w:p>
     <w:p>
@@ -222,7 +189,10 @@
         </w:numPr>
       </w:pPr>
       <w:r>
-        <w:t>Class Diagram</w:t>
+        <w:t>Activity</w:t>
+      </w:r>
+      <w:r>
+        <w:t xml:space="preserve"> Diagram</w:t>
       </w:r>
     </w:p>
     <w:p/>
@@ -289,10 +259,7 @@
         <w:t>hen talking about real applications, the abstraction can be represented by a graphical user interface (GUI), and the implementation could be the underlying operating system code (API) which the GUI layer calls in response to user interactions.</w:t>
       </w:r>
       <w:r>
-        <w:t xml:space="preserve"> </w:t>
-      </w:r>
-      <w:r>
-        <w:t xml:space="preserve">The abstraction object controls the appearance of the app, delegating the actual work to the linked implementation object. Different implementations are interchangeable </w:t>
+        <w:t xml:space="preserve"> The abstraction object controls the appearance of the app, delegating the actual work to the linked implementation object. Different implementations are interchangeable </w:t>
       </w:r>
       <w:proofErr w:type="gramStart"/>
       <w:r>
@@ -300,13 +267,7 @@
       </w:r>
       <w:proofErr w:type="gramEnd"/>
       <w:r>
-        <w:t xml:space="preserve"> they follow a common interface, enabling the same GUI to work under Windows and Linux.</w:t>
-      </w:r>
-      <w:r>
-        <w:t xml:space="preserve"> </w:t>
-      </w:r>
-      <w:r>
-        <w:t>As a result, you can change the GUI classes without touching the API-related classes. Moreover, adding support for another operating system only requires creating a subclass in the implementation hierarchy.</w:t>
+        <w:t xml:space="preserve"> they follow a common interface, enabling the same GUI to work under Windows and Linux. As a result, you can change the GUI classes without touching the API-related classes. Moreover, adding support for another operating system only requires creating a subclass in the implementation hierarchy.</w:t>
       </w:r>
     </w:p>
     <w:p>
@@ -1215,6 +1176,21 @@
 </file>
 
 <file path=customXml/item1.xml><?xml version="1.0" encoding="utf-8"?>
+<p:properties xmlns:p="http://schemas.microsoft.com/office/2006/metadata/properties" xmlns:xsi="http://www.w3.org/2001/XMLSchema-instance" xmlns:pc="http://schemas.microsoft.com/office/infopath/2007/PartnerControls">
+  <documentManagement/>
+</p:properties>
+</file>
+
+<file path=customXml/item2.xml><?xml version="1.0" encoding="utf-8"?>
+<?mso-contentType ?>
+<FormTemplates xmlns="http://schemas.microsoft.com/sharepoint/v3/contenttype/forms">
+  <Display>DocumentLibraryForm</Display>
+  <Edit>DocumentLibraryForm</Edit>
+  <New>DocumentLibraryForm</New>
+</FormTemplates>
+</file>
+
+<file path=customXml/item3.xml><?xml version="1.0" encoding="utf-8"?>
 <ct:contentTypeSchema xmlns:ct="http://schemas.microsoft.com/office/2006/metadata/contentType" xmlns:ma="http://schemas.microsoft.com/office/2006/metadata/properties/metaAttributes" ct:_="" ma:_="" ma:contentTypeName="Document" ma:contentTypeID="0x010100B19962B02347A8458B680C3437074D41" ma:contentTypeVersion="9" ma:contentTypeDescription="Create a new document." ma:contentTypeScope="" ma:versionID="2d96c7df3f43a14d2392f8c5582aec41">
   <xsd:schema xmlns:xsd="http://www.w3.org/2001/XMLSchema" xmlns:xs="http://www.w3.org/2001/XMLSchema" xmlns:p="http://schemas.microsoft.com/office/2006/metadata/properties" xmlns:ns2="d3b3c9eb-f646-4f29-a292-8dc868dbc012" targetNamespace="http://schemas.microsoft.com/office/2006/metadata/properties" ma:root="true" ma:fieldsID="c56d766c7e2bb06054b663996a33be5c" ns2:_="">
     <xsd:import namespace="d3b3c9eb-f646-4f29-a292-8dc868dbc012"/>
@@ -1392,29 +1368,37 @@
 </ct:contentTypeSchema>
 </file>
 
-<file path=customXml/item2.xml><?xml version="1.0" encoding="utf-8"?>
-<?mso-contentType ?>
-<FormTemplates xmlns="http://schemas.microsoft.com/sharepoint/v3/contenttype/forms">
-  <Display>DocumentLibraryForm</Display>
-  <Edit>DocumentLibraryForm</Edit>
-  <New>DocumentLibraryForm</New>
-</FormTemplates>
-</file>
-
-<file path=customXml/item3.xml><?xml version="1.0" encoding="utf-8"?>
-<p:properties xmlns:p="http://schemas.microsoft.com/office/2006/metadata/properties" xmlns:xsi="http://www.w3.org/2001/XMLSchema-instance" xmlns:pc="http://schemas.microsoft.com/office/infopath/2007/PartnerControls">
-  <documentManagement/>
-</p:properties>
-</file>
-
 <file path=customXml/itemProps1.xml><?xml version="1.0" encoding="utf-8"?>
-<ds:datastoreItem xmlns:ds="http://schemas.openxmlformats.org/officeDocument/2006/customXml" ds:itemID="{7A5C046C-18CD-41F8-92CF-05FDB04379F2}"/>
+<ds:datastoreItem xmlns:ds="http://schemas.openxmlformats.org/officeDocument/2006/customXml" ds:itemID="{CDD55C6A-D4A7-4166-BAF9-9111B1190F4F}">
+  <ds:schemaRefs>
+    <ds:schemaRef ds:uri="http://schemas.microsoft.com/office/2006/metadata/properties"/>
+    <ds:schemaRef ds:uri="http://schemas.microsoft.com/office/infopath/2007/PartnerControls"/>
+  </ds:schemaRefs>
+</ds:datastoreItem>
 </file>
 
 <file path=customXml/itemProps2.xml><?xml version="1.0" encoding="utf-8"?>
-<ds:datastoreItem xmlns:ds="http://schemas.openxmlformats.org/officeDocument/2006/customXml" ds:itemID="{61FBA498-88F3-4431-90F6-47E0AFB9B4E4}"/>
+<ds:datastoreItem xmlns:ds="http://schemas.openxmlformats.org/officeDocument/2006/customXml" ds:itemID="{61FBA498-88F3-4431-90F6-47E0AFB9B4E4}">
+  <ds:schemaRefs>
+    <ds:schemaRef ds:uri="http://schemas.microsoft.com/sharepoint/v3/contenttype/forms"/>
+  </ds:schemaRefs>
+</ds:datastoreItem>
 </file>
 
 <file path=customXml/itemProps3.xml><?xml version="1.0" encoding="utf-8"?>
-<ds:datastoreItem xmlns:ds="http://schemas.openxmlformats.org/officeDocument/2006/customXml" ds:itemID="{CDD55C6A-D4A7-4166-BAF9-9111B1190F4F}"/>
+<ds:datastoreItem xmlns:ds="http://schemas.openxmlformats.org/officeDocument/2006/customXml" ds:itemID="{7A5C046C-18CD-41F8-92CF-05FDB04379F2}">
+  <ds:schemaRefs>
+    <ds:schemaRef ds:uri="http://schemas.microsoft.com/office/2006/metadata/contentType"/>
+    <ds:schemaRef ds:uri="http://schemas.microsoft.com/office/2006/metadata/properties/metaAttributes"/>
+    <ds:schemaRef ds:uri="http://www.w3.org/2001/XMLSchema"/>
+    <ds:schemaRef ds:uri="http://schemas.microsoft.com/office/2006/metadata/properties"/>
+    <ds:schemaRef ds:uri="d3b3c9eb-f646-4f29-a292-8dc868dbc012"/>
+    <ds:schemaRef ds:uri="http://schemas.microsoft.com/office/2006/documentManagement/types"/>
+    <ds:schemaRef ds:uri="http://schemas.microsoft.com/office/infopath/2007/PartnerControls"/>
+    <ds:schemaRef ds:uri="http://schemas.openxmlformats.org/package/2006/metadata/core-properties"/>
+    <ds:schemaRef ds:uri="http://purl.org/dc/elements/1.1/"/>
+    <ds:schemaRef ds:uri="http://purl.org/dc/terms/"/>
+    <ds:schemaRef ds:uri="http://schemas.microsoft.com/internal/obd"/>
+  </ds:schemaRefs>
+</ds:datastoreItem>
 </file>
</xml_diff>